<commit_message>
Added assignment 5 initial files
</commit_message>
<xml_diff>
--- a/Unit4_PHPResponse/PHP_ASSIGNMENT4.docx
+++ b/Unit4_PHPResponse/PHP_ASSIGNMENT4.docx
@@ -379,6 +379,42 @@
     </w:p>
     <w:p>
       <w:pPr>
+        <w:ind w:left="360"/>
+        <w:rPr>
+          <w:b/>
+          <w:bCs/>
+        </w:rPr>
+      </w:pPr>
+      <w:r>
+        <w:rPr>
+          <w:b/>
+          <w:bCs/>
+        </w:rPr>
+        <w:lastRenderedPageBreak/>
+        <w:t xml:space="preserve">GITHUB LINK: </w:t>
+      </w:r>
+      <w:hyperlink r:id="rId6" w:history="1">
+        <w:r>
+          <w:rPr>
+            <w:rStyle w:val="Hyperlink"/>
+            <w:b/>
+            <w:bCs/>
+          </w:rPr>
+          <w:t>https://github.com/Lumineskz/IT2-Assignments/</w:t>
+        </w:r>
+      </w:hyperlink>
+    </w:p>
+    <w:p>
+      <w:pPr>
+        <w:ind w:left="360"/>
+        <w:rPr>
+          <w:b/>
+          <w:bCs/>
+        </w:rPr>
+      </w:pPr>
+    </w:p>
+    <w:p>
+      <w:pPr>
         <w:numPr>
           <w:ilvl w:val="0"/>
           <w:numId w:val="1"/>
@@ -397,7 +433,6 @@
           <w:b/>
           <w:bCs/>
         </w:rPr>
-        <w:lastRenderedPageBreak/>
         <w:t>Design a menu page (menu.php) with 3 links:</w:t>
       </w:r>
     </w:p>
@@ -824,6 +859,7 @@
           <w:sz w:val="21"/>
           <w:szCs w:val="21"/>
         </w:rPr>
+        <w:lastRenderedPageBreak/>
         <w:t>    &lt;/nav&gt;</w:t>
       </w:r>
     </w:p>
@@ -854,404 +890,404 @@
           <w:sz w:val="21"/>
           <w:szCs w:val="21"/>
         </w:rPr>
+        <w:t>    &lt;!-- Dynamic Page Content --&gt;</w:t>
+      </w:r>
+    </w:p>
+    <w:p>
+      <w:pPr>
+        <w:rPr>
+          <w:sz w:val="21"/>
+          <w:szCs w:val="21"/>
+        </w:rPr>
+      </w:pPr>
+      <w:r>
+        <w:rPr>
+          <w:sz w:val="21"/>
+          <w:szCs w:val="21"/>
+        </w:rPr>
+        <w:t>    &lt;div&gt;</w:t>
+      </w:r>
+    </w:p>
+    <w:p>
+      <w:pPr>
+        <w:rPr>
+          <w:sz w:val="21"/>
+          <w:szCs w:val="21"/>
+        </w:rPr>
+      </w:pPr>
+      <w:r>
+        <w:rPr>
+          <w:sz w:val="21"/>
+          <w:szCs w:val="21"/>
+        </w:rPr>
+        <w:t>        &lt;?php</w:t>
+      </w:r>
+    </w:p>
+    <w:p>
+      <w:pPr>
+        <w:rPr>
+          <w:sz w:val="21"/>
+          <w:szCs w:val="21"/>
+        </w:rPr>
+      </w:pPr>
+      <w:r>
+        <w:rPr>
+          <w:sz w:val="21"/>
+          <w:szCs w:val="21"/>
+        </w:rPr>
+        <w:t>        if ($page == 'home') {</w:t>
+      </w:r>
+    </w:p>
+    <w:p>
+      <w:pPr>
+        <w:rPr>
+          <w:sz w:val="21"/>
+          <w:szCs w:val="21"/>
+        </w:rPr>
+      </w:pPr>
+      <w:r>
+        <w:rPr>
+          <w:sz w:val="21"/>
+          <w:szCs w:val="21"/>
+        </w:rPr>
+        <w:t>            echo "&lt;h3&gt;Welcome to the Home Page&lt;/h3&gt;&lt;p&gt;This is the home section.&lt;/p&gt;";</w:t>
+      </w:r>
+    </w:p>
+    <w:p>
+      <w:pPr>
+        <w:rPr>
+          <w:sz w:val="21"/>
+          <w:szCs w:val="21"/>
+        </w:rPr>
+      </w:pPr>
+      <w:r>
+        <w:rPr>
+          <w:sz w:val="21"/>
+          <w:szCs w:val="21"/>
+        </w:rPr>
+        <w:t>        } elseif ($page == 'about') {</w:t>
+      </w:r>
+    </w:p>
+    <w:p>
+      <w:pPr>
+        <w:rPr>
+          <w:sz w:val="21"/>
+          <w:szCs w:val="21"/>
+        </w:rPr>
+      </w:pPr>
+      <w:r>
+        <w:rPr>
+          <w:sz w:val="21"/>
+          <w:szCs w:val="21"/>
+        </w:rPr>
+        <w:t>            echo "&lt;h3&gt;About Us&lt;/h3&gt;&lt;p&gt;This is the about section.&lt;/p&gt;";</w:t>
+      </w:r>
+    </w:p>
+    <w:p>
+      <w:pPr>
+        <w:rPr>
+          <w:sz w:val="21"/>
+          <w:szCs w:val="21"/>
+        </w:rPr>
+      </w:pPr>
+      <w:r>
+        <w:rPr>
+          <w:sz w:val="21"/>
+          <w:szCs w:val="21"/>
+        </w:rPr>
+        <w:t>        } elseif ($page == 'contact') {</w:t>
+      </w:r>
+    </w:p>
+    <w:p>
+      <w:pPr>
+        <w:rPr>
+          <w:sz w:val="21"/>
+          <w:szCs w:val="21"/>
+        </w:rPr>
+      </w:pPr>
+      <w:r>
+        <w:rPr>
+          <w:sz w:val="21"/>
+          <w:szCs w:val="21"/>
+        </w:rPr>
+        <w:t>            echo "&lt;h3&gt;Contact Us&lt;/h3&gt;&lt;p&gt;This is the contact section.&lt;/p&gt;";</w:t>
+      </w:r>
+    </w:p>
+    <w:p>
+      <w:pPr>
+        <w:rPr>
+          <w:sz w:val="21"/>
+          <w:szCs w:val="21"/>
+        </w:rPr>
+      </w:pPr>
+      <w:r>
+        <w:rPr>
+          <w:sz w:val="21"/>
+          <w:szCs w:val="21"/>
+        </w:rPr>
+        <w:t>        } else {</w:t>
+      </w:r>
+    </w:p>
+    <w:p>
+      <w:pPr>
+        <w:rPr>
+          <w:sz w:val="21"/>
+          <w:szCs w:val="21"/>
+        </w:rPr>
+      </w:pPr>
+      <w:r>
+        <w:rPr>
+          <w:sz w:val="21"/>
+          <w:szCs w:val="21"/>
+        </w:rPr>
+        <w:t>            echo "&lt;h3&gt;Page not found!&lt;/h3&gt;";</w:t>
+      </w:r>
+    </w:p>
+    <w:p>
+      <w:pPr>
+        <w:rPr>
+          <w:sz w:val="21"/>
+          <w:szCs w:val="21"/>
+        </w:rPr>
+      </w:pPr>
+      <w:r>
+        <w:rPr>
+          <w:sz w:val="21"/>
+          <w:szCs w:val="21"/>
+        </w:rPr>
+        <w:t>        }</w:t>
+      </w:r>
+    </w:p>
+    <w:p>
+      <w:pPr>
+        <w:rPr>
+          <w:sz w:val="21"/>
+          <w:szCs w:val="21"/>
+        </w:rPr>
+      </w:pPr>
+      <w:r>
+        <w:rPr>
+          <w:sz w:val="21"/>
+          <w:szCs w:val="21"/>
+        </w:rPr>
+        <w:t>        ?&gt;</w:t>
+      </w:r>
+    </w:p>
+    <w:p>
+      <w:pPr>
+        <w:rPr>
+          <w:sz w:val="21"/>
+          <w:szCs w:val="21"/>
+        </w:rPr>
+      </w:pPr>
+      <w:r>
+        <w:rPr>
+          <w:sz w:val="21"/>
+          <w:szCs w:val="21"/>
+        </w:rPr>
+        <w:t>    &lt;/div</w:t>
+      </w:r>
+      <w:r>
+        <w:rPr>
+          <w:sz w:val="21"/>
+          <w:szCs w:val="21"/>
+        </w:rPr>
+        <w:t>&gt;</w:t>
+      </w:r>
+    </w:p>
+    <w:p>
+      <w:pPr>
+        <w:rPr>
+          <w:sz w:val="21"/>
+          <w:szCs w:val="21"/>
+        </w:rPr>
+      </w:pPr>
+      <w:r>
+        <w:rPr>
+          <w:sz w:val="21"/>
+          <w:szCs w:val="21"/>
+        </w:rPr>
+        <w:t>    &lt;hr&gt;</w:t>
+      </w:r>
+    </w:p>
+    <w:p>
+      <w:pPr>
+        <w:rPr>
+          <w:sz w:val="21"/>
+          <w:szCs w:val="21"/>
+        </w:rPr>
+      </w:pPr>
+      <w:r>
+        <w:rPr>
+          <w:sz w:val="21"/>
+          <w:szCs w:val="21"/>
+        </w:rPr>
+        <w:t>    &lt;h3&gt;Feedback Form&lt;/h3&gt;</w:t>
+      </w:r>
+    </w:p>
+    <w:p>
+      <w:pPr>
+        <w:rPr>
+          <w:sz w:val="21"/>
+          <w:szCs w:val="21"/>
+        </w:rPr>
+      </w:pPr>
+      <w:r>
+        <w:rPr>
+          <w:sz w:val="21"/>
+          <w:szCs w:val="21"/>
+        </w:rPr>
+        <w:t>    &lt;form method="post" action=""&gt;</w:t>
+      </w:r>
+    </w:p>
+    <w:p>
+      <w:pPr>
+        <w:rPr>
+          <w:sz w:val="21"/>
+          <w:szCs w:val="21"/>
+        </w:rPr>
+      </w:pPr>
+      <w:r>
+        <w:rPr>
+          <w:sz w:val="21"/>
+          <w:szCs w:val="21"/>
+        </w:rPr>
+        <w:t>        Name: &lt;input type="text" name="name" required&gt;&lt;br&gt;&lt;br&gt;</w:t>
+      </w:r>
+    </w:p>
+    <w:p>
+      <w:pPr>
+        <w:rPr>
+          <w:sz w:val="21"/>
+          <w:szCs w:val="21"/>
+        </w:rPr>
+      </w:pPr>
+      <w:r>
+        <w:rPr>
+          <w:sz w:val="21"/>
+          <w:szCs w:val="21"/>
+        </w:rPr>
+        <w:t xml:space="preserve">        Rating (1–5): </w:t>
+      </w:r>
+    </w:p>
+    <w:p>
+      <w:pPr>
+        <w:rPr>
+          <w:sz w:val="21"/>
+          <w:szCs w:val="21"/>
+        </w:rPr>
+      </w:pPr>
+      <w:r>
+        <w:rPr>
+          <w:sz w:val="21"/>
+          <w:szCs w:val="21"/>
+        </w:rPr>
+        <w:t>        &lt;input type="number" name="rating" min="1" max="5" required&gt;&lt;br&gt;&lt;br&gt;</w:t>
+      </w:r>
+    </w:p>
+    <w:p>
+      <w:pPr>
+        <w:rPr>
+          <w:sz w:val="21"/>
+          <w:szCs w:val="21"/>
+        </w:rPr>
+      </w:pPr>
+      <w:r>
+        <w:rPr>
+          <w:sz w:val="21"/>
+          <w:szCs w:val="21"/>
+        </w:rPr>
+        <w:t>        Comment:&lt;br&gt;</w:t>
+      </w:r>
+    </w:p>
+    <w:p>
+      <w:pPr>
+        <w:rPr>
+          <w:sz w:val="21"/>
+          <w:szCs w:val="21"/>
+        </w:rPr>
+      </w:pPr>
+      <w:r>
+        <w:rPr>
+          <w:sz w:val="21"/>
+          <w:szCs w:val="21"/>
+        </w:rPr>
+        <w:t>        &lt;textarea name="comment" rows="4" cols="40" required&gt;&lt;/textarea&gt;&lt;br&gt;&lt;br&gt;</w:t>
+      </w:r>
+    </w:p>
+    <w:p>
+      <w:pPr>
+        <w:rPr>
+          <w:sz w:val="21"/>
+          <w:szCs w:val="21"/>
+        </w:rPr>
+      </w:pPr>
+      <w:r>
+        <w:rPr>
+          <w:sz w:val="21"/>
+          <w:szCs w:val="21"/>
+        </w:rPr>
+        <w:t>        &lt;input type="submit" value="Submit Feedback"&gt;</w:t>
+      </w:r>
+    </w:p>
+    <w:p>
+      <w:pPr>
+        <w:rPr>
+          <w:sz w:val="21"/>
+          <w:szCs w:val="21"/>
+        </w:rPr>
+      </w:pPr>
+      <w:r>
+        <w:rPr>
+          <w:sz w:val="21"/>
+          <w:szCs w:val="21"/>
+        </w:rPr>
+        <w:t>    &lt;/form&gt;</w:t>
+      </w:r>
+    </w:p>
+    <w:p>
+      <w:pPr>
+        <w:rPr>
+          <w:sz w:val="21"/>
+          <w:szCs w:val="21"/>
+        </w:rPr>
+      </w:pPr>
+      <w:r>
+        <w:rPr>
+          <w:sz w:val="21"/>
+          <w:szCs w:val="21"/>
+        </w:rPr>
+        <w:t>    &lt;?php</w:t>
+      </w:r>
+    </w:p>
+    <w:p>
+      <w:pPr>
+        <w:rPr>
+          <w:sz w:val="21"/>
+          <w:szCs w:val="21"/>
+        </w:rPr>
+      </w:pPr>
+      <w:r>
+        <w:rPr>
+          <w:sz w:val="21"/>
+          <w:szCs w:val="21"/>
+        </w:rPr>
+        <w:t>    if ($_SERVER['REQUEST_METHOD'] == 'POST') {</w:t>
+      </w:r>
+    </w:p>
+    <w:p>
+      <w:pPr>
+        <w:rPr>
+          <w:sz w:val="21"/>
+          <w:szCs w:val="21"/>
+        </w:rPr>
+      </w:pPr>
+      <w:r>
+        <w:rPr>
+          <w:sz w:val="21"/>
+          <w:szCs w:val="21"/>
+        </w:rPr>
         <w:lastRenderedPageBreak/>
-        <w:t>    &lt;!-- Dynamic Page Content --&gt;</w:t>
-      </w:r>
-    </w:p>
-    <w:p>
-      <w:pPr>
-        <w:rPr>
-          <w:sz w:val="21"/>
-          <w:szCs w:val="21"/>
-        </w:rPr>
-      </w:pPr>
-      <w:r>
-        <w:rPr>
-          <w:sz w:val="21"/>
-          <w:szCs w:val="21"/>
-        </w:rPr>
-        <w:t>    &lt;div&gt;</w:t>
-      </w:r>
-    </w:p>
-    <w:p>
-      <w:pPr>
-        <w:rPr>
-          <w:sz w:val="21"/>
-          <w:szCs w:val="21"/>
-        </w:rPr>
-      </w:pPr>
-      <w:r>
-        <w:rPr>
-          <w:sz w:val="21"/>
-          <w:szCs w:val="21"/>
-        </w:rPr>
-        <w:t>        &lt;?php</w:t>
-      </w:r>
-    </w:p>
-    <w:p>
-      <w:pPr>
-        <w:rPr>
-          <w:sz w:val="21"/>
-          <w:szCs w:val="21"/>
-        </w:rPr>
-      </w:pPr>
-      <w:r>
-        <w:rPr>
-          <w:sz w:val="21"/>
-          <w:szCs w:val="21"/>
-        </w:rPr>
-        <w:t>        if ($page == 'home') {</w:t>
-      </w:r>
-    </w:p>
-    <w:p>
-      <w:pPr>
-        <w:rPr>
-          <w:sz w:val="21"/>
-          <w:szCs w:val="21"/>
-        </w:rPr>
-      </w:pPr>
-      <w:r>
-        <w:rPr>
-          <w:sz w:val="21"/>
-          <w:szCs w:val="21"/>
-        </w:rPr>
-        <w:t>            echo "&lt;h3&gt;Welcome to the Home Page&lt;/h3&gt;&lt;p&gt;This is the home section.&lt;/p&gt;";</w:t>
-      </w:r>
-    </w:p>
-    <w:p>
-      <w:pPr>
-        <w:rPr>
-          <w:sz w:val="21"/>
-          <w:szCs w:val="21"/>
-        </w:rPr>
-      </w:pPr>
-      <w:r>
-        <w:rPr>
-          <w:sz w:val="21"/>
-          <w:szCs w:val="21"/>
-        </w:rPr>
-        <w:t>        } elseif ($page == 'about') {</w:t>
-      </w:r>
-    </w:p>
-    <w:p>
-      <w:pPr>
-        <w:rPr>
-          <w:sz w:val="21"/>
-          <w:szCs w:val="21"/>
-        </w:rPr>
-      </w:pPr>
-      <w:r>
-        <w:rPr>
-          <w:sz w:val="21"/>
-          <w:szCs w:val="21"/>
-        </w:rPr>
-        <w:t>            echo "&lt;h3&gt;About Us&lt;/h3&gt;&lt;p&gt;This is the about section.&lt;/p&gt;";</w:t>
-      </w:r>
-    </w:p>
-    <w:p>
-      <w:pPr>
-        <w:rPr>
-          <w:sz w:val="21"/>
-          <w:szCs w:val="21"/>
-        </w:rPr>
-      </w:pPr>
-      <w:r>
-        <w:rPr>
-          <w:sz w:val="21"/>
-          <w:szCs w:val="21"/>
-        </w:rPr>
-        <w:t>        } elseif ($page == 'contact') {</w:t>
-      </w:r>
-    </w:p>
-    <w:p>
-      <w:pPr>
-        <w:rPr>
-          <w:sz w:val="21"/>
-          <w:szCs w:val="21"/>
-        </w:rPr>
-      </w:pPr>
-      <w:r>
-        <w:rPr>
-          <w:sz w:val="21"/>
-          <w:szCs w:val="21"/>
-        </w:rPr>
-        <w:t>            echo "&lt;h3&gt;Contact Us&lt;/h3&gt;&lt;p&gt;This is the contact section.&lt;/p&gt;";</w:t>
-      </w:r>
-    </w:p>
-    <w:p>
-      <w:pPr>
-        <w:rPr>
-          <w:sz w:val="21"/>
-          <w:szCs w:val="21"/>
-        </w:rPr>
-      </w:pPr>
-      <w:r>
-        <w:rPr>
-          <w:sz w:val="21"/>
-          <w:szCs w:val="21"/>
-        </w:rPr>
-        <w:t>        } else {</w:t>
-      </w:r>
-    </w:p>
-    <w:p>
-      <w:pPr>
-        <w:rPr>
-          <w:sz w:val="21"/>
-          <w:szCs w:val="21"/>
-        </w:rPr>
-      </w:pPr>
-      <w:r>
-        <w:rPr>
-          <w:sz w:val="21"/>
-          <w:szCs w:val="21"/>
-        </w:rPr>
-        <w:t>            echo "&lt;h3&gt;Page not found!&lt;/h3&gt;";</w:t>
-      </w:r>
-    </w:p>
-    <w:p>
-      <w:pPr>
-        <w:rPr>
-          <w:sz w:val="21"/>
-          <w:szCs w:val="21"/>
-        </w:rPr>
-      </w:pPr>
-      <w:r>
-        <w:rPr>
-          <w:sz w:val="21"/>
-          <w:szCs w:val="21"/>
-        </w:rPr>
-        <w:t>        }</w:t>
-      </w:r>
-    </w:p>
-    <w:p>
-      <w:pPr>
-        <w:rPr>
-          <w:sz w:val="21"/>
-          <w:szCs w:val="21"/>
-        </w:rPr>
-      </w:pPr>
-      <w:r>
-        <w:rPr>
-          <w:sz w:val="21"/>
-          <w:szCs w:val="21"/>
-        </w:rPr>
-        <w:t>        ?&gt;</w:t>
-      </w:r>
-    </w:p>
-    <w:p>
-      <w:pPr>
-        <w:rPr>
-          <w:sz w:val="21"/>
-          <w:szCs w:val="21"/>
-        </w:rPr>
-      </w:pPr>
-      <w:r>
-        <w:rPr>
-          <w:sz w:val="21"/>
-          <w:szCs w:val="21"/>
-        </w:rPr>
-        <w:t>    &lt;/div</w:t>
-      </w:r>
-      <w:r>
-        <w:rPr>
-          <w:sz w:val="21"/>
-          <w:szCs w:val="21"/>
-        </w:rPr>
-        <w:t>&gt;</w:t>
-      </w:r>
-    </w:p>
-    <w:p>
-      <w:pPr>
-        <w:rPr>
-          <w:sz w:val="21"/>
-          <w:szCs w:val="21"/>
-        </w:rPr>
-      </w:pPr>
-      <w:r>
-        <w:rPr>
-          <w:sz w:val="21"/>
-          <w:szCs w:val="21"/>
-        </w:rPr>
-        <w:t>    &lt;hr&gt;</w:t>
-      </w:r>
-    </w:p>
-    <w:p>
-      <w:pPr>
-        <w:rPr>
-          <w:sz w:val="21"/>
-          <w:szCs w:val="21"/>
-        </w:rPr>
-      </w:pPr>
-      <w:r>
-        <w:rPr>
-          <w:sz w:val="21"/>
-          <w:szCs w:val="21"/>
-        </w:rPr>
-        <w:t>    &lt;h3&gt;Feedback Form&lt;/h3&gt;</w:t>
-      </w:r>
-    </w:p>
-    <w:p>
-      <w:pPr>
-        <w:rPr>
-          <w:sz w:val="21"/>
-          <w:szCs w:val="21"/>
-        </w:rPr>
-      </w:pPr>
-      <w:r>
-        <w:rPr>
-          <w:sz w:val="21"/>
-          <w:szCs w:val="21"/>
-        </w:rPr>
-        <w:t>    &lt;form method="post" action=""&gt;</w:t>
-      </w:r>
-    </w:p>
-    <w:p>
-      <w:pPr>
-        <w:rPr>
-          <w:sz w:val="21"/>
-          <w:szCs w:val="21"/>
-        </w:rPr>
-      </w:pPr>
-      <w:r>
-        <w:rPr>
-          <w:sz w:val="21"/>
-          <w:szCs w:val="21"/>
-        </w:rPr>
-        <w:t>        Name: &lt;input type="text" name="name" required&gt;&lt;br&gt;&lt;br&gt;</w:t>
-      </w:r>
-    </w:p>
-    <w:p>
-      <w:pPr>
-        <w:rPr>
-          <w:sz w:val="21"/>
-          <w:szCs w:val="21"/>
-        </w:rPr>
-      </w:pPr>
-      <w:r>
-        <w:rPr>
-          <w:sz w:val="21"/>
-          <w:szCs w:val="21"/>
-        </w:rPr>
-        <w:t xml:space="preserve">        Rating (1–5): </w:t>
-      </w:r>
-    </w:p>
-    <w:p>
-      <w:pPr>
-        <w:rPr>
-          <w:sz w:val="21"/>
-          <w:szCs w:val="21"/>
-        </w:rPr>
-      </w:pPr>
-      <w:r>
-        <w:rPr>
-          <w:sz w:val="21"/>
-          <w:szCs w:val="21"/>
-        </w:rPr>
-        <w:t>        &lt;input type="number" name="rating" min="1" max="5" required&gt;&lt;br&gt;&lt;br&gt;</w:t>
-      </w:r>
-    </w:p>
-    <w:p>
-      <w:pPr>
-        <w:rPr>
-          <w:sz w:val="21"/>
-          <w:szCs w:val="21"/>
-        </w:rPr>
-      </w:pPr>
-      <w:r>
-        <w:rPr>
-          <w:sz w:val="21"/>
-          <w:szCs w:val="21"/>
-        </w:rPr>
-        <w:t>        Comment:&lt;br&gt;</w:t>
-      </w:r>
-    </w:p>
-    <w:p>
-      <w:pPr>
-        <w:rPr>
-          <w:sz w:val="21"/>
-          <w:szCs w:val="21"/>
-        </w:rPr>
-      </w:pPr>
-      <w:r>
-        <w:rPr>
-          <w:sz w:val="21"/>
-          <w:szCs w:val="21"/>
-        </w:rPr>
-        <w:t>        &lt;textarea name="comment" rows="4" cols="40" required&gt;&lt;/textarea&gt;&lt;br&gt;&lt;br&gt;</w:t>
-      </w:r>
-    </w:p>
-    <w:p>
-      <w:pPr>
-        <w:rPr>
-          <w:sz w:val="21"/>
-          <w:szCs w:val="21"/>
-        </w:rPr>
-      </w:pPr>
-      <w:r>
-        <w:rPr>
-          <w:sz w:val="21"/>
-          <w:szCs w:val="21"/>
-        </w:rPr>
-        <w:t>        &lt;input type="submit" value="Submit Feedback"&gt;</w:t>
-      </w:r>
-    </w:p>
-    <w:p>
-      <w:pPr>
-        <w:rPr>
-          <w:sz w:val="21"/>
-          <w:szCs w:val="21"/>
-        </w:rPr>
-      </w:pPr>
-      <w:r>
-        <w:rPr>
-          <w:sz w:val="21"/>
-          <w:szCs w:val="21"/>
-        </w:rPr>
-        <w:t>    &lt;/form&gt;</w:t>
-      </w:r>
-    </w:p>
-    <w:p>
-      <w:pPr>
-        <w:rPr>
-          <w:sz w:val="21"/>
-          <w:szCs w:val="21"/>
-        </w:rPr>
-      </w:pPr>
-      <w:r>
-        <w:rPr>
-          <w:sz w:val="21"/>
-          <w:szCs w:val="21"/>
-        </w:rPr>
-        <w:t>    &lt;?php</w:t>
-      </w:r>
-    </w:p>
-    <w:p>
-      <w:pPr>
-        <w:rPr>
-          <w:sz w:val="21"/>
-          <w:szCs w:val="21"/>
-        </w:rPr>
-      </w:pPr>
-      <w:r>
-        <w:rPr>
-          <w:sz w:val="21"/>
-          <w:szCs w:val="21"/>
-        </w:rPr>
-        <w:t>    if ($_SERVER['REQUEST_METHOD'] == 'POST') {</w:t>
-      </w:r>
-    </w:p>
-    <w:p>
-      <w:pPr>
-        <w:rPr>
-          <w:sz w:val="21"/>
-          <w:szCs w:val="21"/>
-        </w:rPr>
-      </w:pPr>
-      <w:r>
-        <w:rPr>
-          <w:sz w:val="21"/>
-          <w:szCs w:val="21"/>
-        </w:rPr>
         <w:t>        $name = $_POST['name'];</w:t>
       </w:r>
     </w:p>
@@ -1282,7 +1318,6 @@
           <w:sz w:val="21"/>
           <w:szCs w:val="21"/>
         </w:rPr>
-        <w:lastRenderedPageBreak/>
         <w:t>        $comment = $_POST['comment'];</w:t>
       </w:r>
     </w:p>
@@ -1518,7 +1553,7 @@
                     <pic:cNvPicPr/>
                   </pic:nvPicPr>
                   <pic:blipFill>
-                    <a:blip r:embed="rId6"/>
+                    <a:blip r:embed="rId7"/>
                     <a:stretch>
                       <a:fillRect/>
                     </a:stretch>
@@ -1538,16 +1573,6 @@
           </wp:inline>
         </w:drawing>
       </w:r>
-    </w:p>
-    <w:p>
-      <w:pPr>
-        <w:rPr>
-          <w:b/>
-          <w:bCs/>
-          <w:sz w:val="21"/>
-          <w:szCs w:val="21"/>
-        </w:rPr>
-      </w:pPr>
       <w:r>
         <w:rPr>
           <w:b/>
@@ -2354,7 +2379,7 @@
                     <pic:cNvPicPr/>
                   </pic:nvPicPr>
                   <pic:blipFill>
-                    <a:blip r:embed="rId7"/>
+                    <a:blip r:embed="rId8"/>
                     <a:stretch>
                       <a:fillRect/>
                     </a:stretch>
@@ -3813,6 +3838,7 @@
       </w:pPr>
       <w:r>
         <w:rPr>
+          <w:noProof/>
           <w:sz w:val="22"/>
           <w:szCs w:val="22"/>
         </w:rPr>
@@ -3832,7 +3858,7 @@
                     <pic:cNvPicPr/>
                   </pic:nvPicPr>
                   <pic:blipFill>
-                    <a:blip r:embed="rId8"/>
+                    <a:blip r:embed="rId9"/>
                     <a:stretch>
                       <a:fillRect/>
                     </a:stretch>
@@ -6195,6 +6221,7 @@
         <w:rPr>
           <w:b/>
           <w:bCs/>
+          <w:noProof/>
           <w:sz w:val="28"/>
           <w:szCs w:val="28"/>
         </w:rPr>
@@ -6214,7 +6241,7 @@
                     <pic:cNvPicPr/>
                   </pic:nvPicPr>
                   <pic:blipFill>
-                    <a:blip r:embed="rId9"/>
+                    <a:blip r:embed="rId10"/>
                     <a:stretch>
                       <a:fillRect/>
                     </a:stretch>
@@ -7226,7 +7253,6 @@
     <w:p>
       <w:pPr>
         <w:rPr>
-          <w:rFonts w:hint="eastAsia"/>
           <w:sz w:val="22"/>
           <w:szCs w:val="22"/>
         </w:rPr>
@@ -8288,6 +8314,7 @@
       </w:pPr>
       <w:r>
         <w:rPr>
+          <w:noProof/>
           <w:sz w:val="22"/>
           <w:szCs w:val="22"/>
         </w:rPr>
@@ -8308,7 +8335,7 @@
                     <pic:cNvPicPr/>
                   </pic:nvPicPr>
                   <pic:blipFill>
-                    <a:blip r:embed="rId10"/>
+                    <a:blip r:embed="rId11"/>
                     <a:stretch>
                       <a:fillRect/>
                     </a:stretch>
@@ -9713,6 +9740,7 @@
   <w:style w:type="character" w:default="1" w:styleId="DefaultParagraphFont">
     <w:name w:val="Default Paragraph Font"/>
     <w:uiPriority w:val="1"/>
+    <w:semiHidden/>
     <w:unhideWhenUsed/>
   </w:style>
   <w:style w:type="table" w:default="1" w:styleId="TableNormal">
@@ -10037,6 +10065,29 @@
       <w:rFonts w:ascii="Times New Roman" w:hAnsi="Times New Roman" w:cs="Times New Roman"/>
     </w:rPr>
   </w:style>
+  <w:style w:type="character" w:styleId="Hyperlink">
+    <w:name w:val="Hyperlink"/>
+    <w:basedOn w:val="DefaultParagraphFont"/>
+    <w:uiPriority w:val="99"/>
+    <w:unhideWhenUsed/>
+    <w:rsid w:val="00C24F73"/>
+    <w:rPr>
+      <w:color w:val="467886" w:themeColor="hyperlink"/>
+      <w:u w:val="single"/>
+    </w:rPr>
+  </w:style>
+  <w:style w:type="character" w:styleId="UnresolvedMention">
+    <w:name w:val="Unresolved Mention"/>
+    <w:basedOn w:val="DefaultParagraphFont"/>
+    <w:uiPriority w:val="99"/>
+    <w:semiHidden/>
+    <w:unhideWhenUsed/>
+    <w:rsid w:val="00C24F73"/>
+    <w:rPr>
+      <w:color w:val="605E5C"/>
+      <w:shd w:val="clear" w:color="auto" w:fill="E1DFDD"/>
+    </w:rPr>
+  </w:style>
 </w:styles>
 </file>
 

</xml_diff>